<commit_message>
added task 7 and report
</commit_message>
<xml_diff>
--- a/jmeter_tasks/task5/BE_task5.docx
+++ b/jmeter_tasks/task5/BE_task5.docx
@@ -678,7 +678,25 @@
           <w:sz w:val="28"/>
           <w:szCs w:val="28"/>
         </w:rPr>
-        <w:t>Get base line on performance of particular editors’ regular actions</w:t>
+        <w:t xml:space="preserve">Get base line on performance of </w:t>
+      </w:r>
+      <w:proofErr w:type="gramStart"/>
+      <w:r>
+        <w:rPr>
+          <w:rStyle w:val="eop"/>
+          <w:sz w:val="28"/>
+          <w:szCs w:val="28"/>
+        </w:rPr>
+        <w:t>particular editors’</w:t>
+      </w:r>
+      <w:proofErr w:type="gramEnd"/>
+      <w:r>
+        <w:rPr>
+          <w:rStyle w:val="eop"/>
+          <w:sz w:val="28"/>
+          <w:szCs w:val="28"/>
+        </w:rPr>
+        <w:t xml:space="preserve"> regular actions</w:t>
       </w:r>
     </w:p>
     <w:p>
@@ -1649,14 +1667,15 @@
           <w:szCs w:val="28"/>
         </w:rPr>
       </w:pPr>
+      <w:bookmarkStart w:id="0" w:name="_GoBack"/>
       <w:r>
         <w:rPr>
           <w:noProof/>
         </w:rPr>
         <w:drawing>
-          <wp:inline distT="0" distB="0" distL="0" distR="0" wp14:anchorId="19FF302B" wp14:editId="39ADEE32">
-            <wp:extent cx="2232694" cy="6035040"/>
-            <wp:effectExtent l="0" t="0" r="0" b="3810"/>
+          <wp:inline distT="0" distB="0" distL="0" distR="0" wp14:anchorId="19FF302B" wp14:editId="5FF790A0">
+            <wp:extent cx="2241550" cy="6058981"/>
+            <wp:effectExtent l="0" t="0" r="6350" b="0"/>
             <wp:docPr id="4" name="Picture 4"/>
             <wp:cNvGraphicFramePr>
               <a:graphicFrameLocks xmlns:a="http://schemas.openxmlformats.org/drawingml/2006/main" noChangeAspect="1"/>
@@ -1677,7 +1696,7 @@
                   <pic:spPr>
                     <a:xfrm>
                       <a:off x="0" y="0"/>
-                      <a:ext cx="2248426" cy="6077565"/>
+                      <a:ext cx="2280799" cy="6165072"/>
                     </a:xfrm>
                     <a:prstGeom prst="rect">
                       <a:avLst/>
@@ -1689,6 +1708,7 @@
           </wp:inline>
         </w:drawing>
       </w:r>
+      <w:bookmarkEnd w:id="0"/>
     </w:p>
     <w:p>
       <w:pPr>
@@ -1700,6 +1720,7 @@
           <w:szCs w:val="28"/>
         </w:rPr>
       </w:pPr>
+      <w:bookmarkStart w:id="1" w:name="_Hlk38290350"/>
       <w:r>
         <w:rPr>
           <w:rStyle w:val="normaltextrun"/>
@@ -1723,6 +1744,7 @@
         <w:t xml:space="preserve"> script</w:t>
       </w:r>
     </w:p>
+    <w:bookmarkEnd w:id="1"/>
     <w:p>
       <w:pPr>
         <w:jc w:val="center"/>
@@ -1786,6 +1808,7 @@
       <w:r>
         <w:rPr>
           <w:rFonts w:ascii="Times New Roman" w:hAnsi="Times New Roman" w:cs="Times New Roman"/>
+          <w:noProof/>
           <w:sz w:val="28"/>
           <w:szCs w:val="28"/>
         </w:rPr>
@@ -1865,6 +1888,7 @@
       <w:r>
         <w:rPr>
           <w:rFonts w:ascii="Times New Roman" w:hAnsi="Times New Roman" w:cs="Times New Roman"/>
+          <w:noProof/>
           <w:sz w:val="28"/>
           <w:szCs w:val="28"/>
         </w:rPr>
@@ -2052,6 +2076,7 @@
       <w:r>
         <w:rPr>
           <w:rFonts w:ascii="Times New Roman" w:hAnsi="Times New Roman" w:cs="Times New Roman"/>
+          <w:noProof/>
           <w:sz w:val="28"/>
           <w:szCs w:val="28"/>
         </w:rPr>
@@ -2122,6 +2147,7 @@
       <w:r>
         <w:rPr>
           <w:rFonts w:ascii="Times New Roman" w:hAnsi="Times New Roman" w:cs="Times New Roman"/>
+          <w:noProof/>
           <w:sz w:val="28"/>
           <w:szCs w:val="28"/>
         </w:rPr>
@@ -2191,6 +2217,7 @@
       <w:r>
         <w:rPr>
           <w:rFonts w:ascii="Times New Roman" w:hAnsi="Times New Roman" w:cs="Times New Roman"/>
+          <w:noProof/>
           <w:sz w:val="28"/>
           <w:szCs w:val="28"/>
         </w:rPr>
@@ -2293,6 +2320,7 @@
       <w:r>
         <w:rPr>
           <w:rFonts w:ascii="Times New Roman" w:hAnsi="Times New Roman" w:cs="Times New Roman"/>
+          <w:noProof/>
           <w:sz w:val="28"/>
           <w:szCs w:val="28"/>
         </w:rPr>
@@ -2474,23 +2502,7 @@
           <w:sz w:val="28"/>
           <w:szCs w:val="28"/>
         </w:rPr>
-        <w:t xml:space="preserve">e </w:t>
-      </w:r>
-      <w:r>
-        <w:rPr>
-          <w:rFonts w:ascii="Times New Roman" w:hAnsi="Times New Roman" w:cs="Times New Roman"/>
-          <w:sz w:val="28"/>
-          <w:szCs w:val="28"/>
-        </w:rPr>
-        <w:t>that didn’t influence response tim</w:t>
-      </w:r>
-      <w:r>
-        <w:rPr>
-          <w:rFonts w:ascii="Times New Roman" w:hAnsi="Times New Roman" w:cs="Times New Roman"/>
-          <w:sz w:val="28"/>
-          <w:szCs w:val="28"/>
-        </w:rPr>
-        <w:t xml:space="preserve">e and throughput </w:t>
+        <w:t xml:space="preserve">e that didn’t influence response time and throughput </w:t>
       </w:r>
       <w:r>
         <w:rPr>
@@ -2524,8 +2536,6 @@
         </w:rPr>
         <w:t>The biggest average response time – edit post transaction 760ms, the biggest 99 percentile – 3,4 sec</w:t>
       </w:r>
-      <w:bookmarkStart w:id="0" w:name="_GoBack"/>
-      <w:bookmarkEnd w:id="0"/>
     </w:p>
     <w:sectPr>
       <w:pgSz w:w="12240" w:h="15840"/>
@@ -3857,7 +3867,7 @@
 </file>
 
 <file path=customXml/itemProps1.xml><?xml version="1.0" encoding="utf-8"?>
-<ds:datastoreItem xmlns:ds="http://schemas.openxmlformats.org/officeDocument/2006/customXml" ds:itemID="{1AC6F2ED-F6E1-4231-A995-421FBA978821}">
+<ds:datastoreItem xmlns:ds="http://schemas.openxmlformats.org/officeDocument/2006/customXml" ds:itemID="{E8366869-2516-4AF7-A312-01DC28910C9C}">
   <ds:schemaRefs>
     <ds:schemaRef ds:uri="http://schemas.openxmlformats.org/officeDocument/2006/bibliography"/>
   </ds:schemaRefs>

</xml_diff>